<commit_message>
Aggiunto algoritmo direzioni delle parole + Aggiornato diario
</commit_message>
<xml_diff>
--- a/4_Diari/2023-09-22_nicolò.fadda.docx
+++ b/4_Diari/2023-09-22_nicolò.fadda.docx
@@ -212,8 +212,6 @@
               </w:rPr>
               <w:t xml:space="preserve"> la classe</w:t>
             </w:r>
-            <w:bookmarkStart w:id="3" w:name="_GoBack"/>
-            <w:bookmarkEnd w:id="3"/>
             <w:r>
               <w:rPr>
                 <w:rFonts w:ascii="Arial" w:hAnsi="Arial" w:cs="Arial"/>
@@ -476,6 +474,72 @@
                 <w:rFonts w:ascii="Arial" w:hAnsi="Arial" w:cs="Arial"/>
               </w:rPr>
             </w:pPr>
+            <w:proofErr w:type="spellStart"/>
+            <w:r>
+              <w:rPr>
+                <w:rFonts w:ascii="Arial" w:hAnsi="Arial" w:cs="Arial"/>
+              </w:rPr>
+              <w:t>Disfato</w:t>
+            </w:r>
+            <w:proofErr w:type="spellEnd"/>
+            <w:r>
+              <w:rPr>
+                <w:rFonts w:ascii="Arial" w:hAnsi="Arial" w:cs="Arial"/>
+              </w:rPr>
+              <w:t xml:space="preserve"> l’algoritmo casuale e messo invece dei trattini per riempire la griglia</w:t>
+            </w:r>
+          </w:p>
+          <w:p>
+            <w:pPr>
+              <w:pStyle w:val="Paragrafoelenco"/>
+              <w:rPr>
+                <w:rFonts w:ascii="Arial" w:hAnsi="Arial" w:cs="Arial"/>
+              </w:rPr>
+            </w:pPr>
+          </w:p>
+          <w:p>
+            <w:pPr>
+              <w:pStyle w:val="Paragrafoelenco"/>
+              <w:numPr>
+                <w:ilvl w:val="0"/>
+                <w:numId w:val="21"/>
+              </w:numPr>
+              <w:rPr>
+                <w:rFonts w:ascii="Arial" w:hAnsi="Arial" w:cs="Arial"/>
+              </w:rPr>
+            </w:pPr>
+            <w:r>
+              <w:rPr>
+                <w:rFonts w:ascii="Arial" w:hAnsi="Arial" w:cs="Arial"/>
+              </w:rPr>
+              <w:t>Creato l’algoritmo dei controlli della direzione delle parole</w:t>
+            </w:r>
+          </w:p>
+          <w:p>
+            <w:pPr>
+              <w:pStyle w:val="Paragrafoelenco"/>
+              <w:rPr>
+                <w:rFonts w:ascii="Arial" w:hAnsi="Arial" w:cs="Arial"/>
+              </w:rPr>
+            </w:pPr>
+          </w:p>
+          <w:p>
+            <w:pPr>
+              <w:pStyle w:val="Paragrafoelenco"/>
+              <w:numPr>
+                <w:ilvl w:val="0"/>
+                <w:numId w:val="21"/>
+              </w:numPr>
+              <w:rPr>
+                <w:rFonts w:ascii="Arial" w:hAnsi="Arial" w:cs="Arial"/>
+              </w:rPr>
+            </w:pPr>
+            <w:r>
+              <w:rPr>
+                <w:rFonts w:ascii="Arial" w:hAnsi="Arial" w:cs="Arial"/>
+              </w:rPr>
+              <w:t>Creato l’algoritmo delle direzioni delle parole</w:t>
+            </w:r>
           </w:p>
         </w:tc>
       </w:tr>
@@ -721,7 +785,48 @@
               <w:rPr>
                 <w:rFonts w:ascii="Arial" w:hAnsi="Arial" w:cs="Arial"/>
               </w:rPr>
+              <w:lastRenderedPageBreak/>
               <w:t>Per il metodo di debug non sapevo bene come fare per inserire le parole ma poi ho capito che piuttosto che inserire la parola intera sarebbe più semplice inserire carattere per carattere.</w:t>
+            </w:r>
+          </w:p>
+          <w:p>
+            <w:pPr>
+              <w:pStyle w:val="Paragrafoelenco"/>
+              <w:rPr>
+                <w:rFonts w:ascii="Arial" w:hAnsi="Arial" w:cs="Arial"/>
+              </w:rPr>
+            </w:pPr>
+          </w:p>
+          <w:p>
+            <w:pPr>
+              <w:pStyle w:val="Paragrafoelenco"/>
+              <w:numPr>
+                <w:ilvl w:val="0"/>
+                <w:numId w:val="21"/>
+              </w:numPr>
+              <w:rPr>
+                <w:rFonts w:ascii="Arial" w:hAnsi="Arial" w:cs="Arial"/>
+              </w:rPr>
+            </w:pPr>
+            <w:r>
+              <w:rPr>
+                <w:rFonts w:ascii="Arial" w:hAnsi="Arial" w:cs="Arial"/>
+              </w:rPr>
+              <w:t xml:space="preserve">Non capivo come fare le parole in diagonale e al contrario quindi ho disegnato su un foglio e provato a capirlo, tramite il disegno ho provato qualche soluzione e ho concluso la parte delle parole (in ogni direzione e dentro la griglia senza </w:t>
+            </w:r>
+            <w:proofErr w:type="spellStart"/>
+            <w:r>
+              <w:rPr>
+                <w:rFonts w:ascii="Arial" w:hAnsi="Arial" w:cs="Arial"/>
+              </w:rPr>
+              <w:t>IndexOutOfBounds</w:t>
+            </w:r>
+            <w:proofErr w:type="spellEnd"/>
+            <w:r>
+              <w:rPr>
+                <w:rFonts w:ascii="Arial" w:hAnsi="Arial" w:cs="Arial"/>
+              </w:rPr>
+              <w:t>).</w:t>
             </w:r>
           </w:p>
         </w:tc>
@@ -759,7 +864,6 @@
               <w:rPr>
                 <w:rFonts w:ascii="Arial" w:hAnsi="Arial" w:cs="Arial"/>
               </w:rPr>
-              <w:lastRenderedPageBreak/>
               <w:t>Punto della situazione rispetto alla pianificazione</w:t>
             </w:r>
           </w:p>
@@ -840,6 +944,14 @@
                 <w:rFonts w:ascii="Arial" w:hAnsi="Arial" w:cs="Arial"/>
               </w:rPr>
             </w:pPr>
+            <w:r>
+              <w:rPr>
+                <w:rFonts w:ascii="Arial" w:hAnsi="Arial" w:cs="Arial"/>
+              </w:rPr>
+              <w:t>Fare in modo che le parole vengano generate nella griglia senza sovrapporsi e generarle in modo randomico</w:t>
+            </w:r>
+            <w:bookmarkStart w:id="3" w:name="_GoBack"/>
+            <w:bookmarkEnd w:id="3"/>
           </w:p>
         </w:tc>
       </w:tr>
@@ -4453,7 +4565,6 @@
     <w:rsid w:val="00127196"/>
     <w:rsid w:val="001A0560"/>
     <w:rsid w:val="001C54F7"/>
-    <w:rsid w:val="001D0222"/>
     <w:rsid w:val="001D27C6"/>
     <w:rsid w:val="001E62F3"/>
     <w:rsid w:val="0021134C"/>
@@ -4499,6 +4610,7 @@
     <w:rsid w:val="006D01E3"/>
     <w:rsid w:val="00724B9C"/>
     <w:rsid w:val="00754822"/>
+    <w:rsid w:val="00764045"/>
     <w:rsid w:val="007778E5"/>
     <w:rsid w:val="007815C0"/>
     <w:rsid w:val="007839C7"/>
@@ -5366,7 +5478,7 @@
 </file>
 
 <file path=customXml/itemProps1.xml><?xml version="1.0" encoding="utf-8"?>
-<ds:datastoreItem xmlns:ds="http://schemas.openxmlformats.org/officeDocument/2006/customXml" ds:itemID="{762B75C6-B821-49AD-B137-B71467A5EFF5}">
+<ds:datastoreItem xmlns:ds="http://schemas.openxmlformats.org/officeDocument/2006/customXml" ds:itemID="{C9A90955-2806-4ED5-872D-9CC38FD06D0A}">
   <ds:schemaRefs>
     <ds:schemaRef ds:uri="http://schemas.openxmlformats.org/officeDocument/2006/bibliography"/>
   </ds:schemaRefs>

</xml_diff>

<commit_message>
Aggiornato Diario + Commenti aggiunti al codice
</commit_message>
<xml_diff>
--- a/4_Diari/2023-09-22_nicolò.fadda.docx
+++ b/4_Diari/2023-09-22_nicolò.fadda.docx
@@ -541,6 +541,34 @@
               <w:t>Creato l’algoritmo delle direzioni delle parole</w:t>
             </w:r>
           </w:p>
+          <w:p>
+            <w:pPr>
+              <w:pStyle w:val="Paragrafoelenco"/>
+              <w:rPr>
+                <w:rFonts w:ascii="Arial" w:hAnsi="Arial" w:cs="Arial"/>
+              </w:rPr>
+            </w:pPr>
+          </w:p>
+          <w:p>
+            <w:pPr>
+              <w:pStyle w:val="Paragrafoelenco"/>
+              <w:numPr>
+                <w:ilvl w:val="0"/>
+                <w:numId w:val="21"/>
+              </w:numPr>
+              <w:rPr>
+                <w:rFonts w:ascii="Arial" w:hAnsi="Arial" w:cs="Arial"/>
+              </w:rPr>
+            </w:pPr>
+            <w:r>
+              <w:rPr>
+                <w:rFonts w:ascii="Arial" w:hAnsi="Arial" w:cs="Arial"/>
+              </w:rPr>
+              <w:t>Aggiunti i commenti al codice con la spiegazione del codice</w:t>
+            </w:r>
+            <w:bookmarkStart w:id="3" w:name="_GoBack"/>
+            <w:bookmarkEnd w:id="3"/>
+          </w:p>
         </w:tc>
       </w:tr>
       <w:bookmarkEnd w:id="0"/>
@@ -748,6 +776,7 @@
               <w:rPr>
                 <w:rFonts w:ascii="Arial" w:hAnsi="Arial" w:cs="Arial"/>
               </w:rPr>
+              <w:lastRenderedPageBreak/>
               <w:t xml:space="preserve">Ciò mi ha permesso di risparmiare molto codice e fare le lettere casuali </w:t>
             </w:r>
             <w:r>
@@ -785,7 +814,6 @@
               <w:rPr>
                 <w:rFonts w:ascii="Arial" w:hAnsi="Arial" w:cs="Arial"/>
               </w:rPr>
-              <w:lastRenderedPageBreak/>
               <w:t>Per il metodo di debug non sapevo bene come fare per inserire le parole ma poi ho capito che piuttosto che inserire la parola intera sarebbe più semplice inserire carattere per carattere.</w:t>
             </w:r>
           </w:p>
@@ -950,8 +978,6 @@
               </w:rPr>
               <w:t>Fare in modo che le parole vengano generate nella griglia senza sovrapporsi e generarle in modo randomico</w:t>
             </w:r>
-            <w:bookmarkStart w:id="3" w:name="_GoBack"/>
-            <w:bookmarkEnd w:id="3"/>
           </w:p>
         </w:tc>
       </w:tr>
@@ -4559,6 +4585,7 @@
     <w:rsid w:val="00092592"/>
     <w:rsid w:val="000B454E"/>
     <w:rsid w:val="000B47BC"/>
+    <w:rsid w:val="000B7B2D"/>
     <w:rsid w:val="000E0CC5"/>
     <w:rsid w:val="000F117C"/>
     <w:rsid w:val="001101C0"/>
@@ -5478,7 +5505,7 @@
 </file>
 
 <file path=customXml/itemProps1.xml><?xml version="1.0" encoding="utf-8"?>
-<ds:datastoreItem xmlns:ds="http://schemas.openxmlformats.org/officeDocument/2006/customXml" ds:itemID="{C9A90955-2806-4ED5-872D-9CC38FD06D0A}">
+<ds:datastoreItem xmlns:ds="http://schemas.openxmlformats.org/officeDocument/2006/customXml" ds:itemID="{976380B7-8055-43E7-A2CB-6BABDDABFBE3}">
   <ds:schemaRefs>
     <ds:schemaRef ds:uri="http://schemas.openxmlformats.org/officeDocument/2006/bibliography"/>
   </ds:schemaRefs>

</xml_diff>

<commit_message>
Aggiornamento Applicativo + Aggiornamento Diario
</commit_message>
<xml_diff>
--- a/4_Diari/2023-09-22_nicolò.fadda.docx
+++ b/4_Diari/2023-09-22_nicolò.fadda.docx
@@ -566,8 +566,60 @@
               </w:rPr>
               <w:t>Aggiunti i commenti al codice con la spiegazione del codice</w:t>
             </w:r>
+          </w:p>
+          <w:p>
+            <w:pPr>
+              <w:pStyle w:val="Paragrafoelenco"/>
+              <w:rPr>
+                <w:rFonts w:ascii="Arial" w:hAnsi="Arial" w:cs="Arial"/>
+              </w:rPr>
+            </w:pPr>
+          </w:p>
+          <w:p>
+            <w:pPr>
+              <w:pStyle w:val="Paragrafoelenco"/>
+              <w:numPr>
+                <w:ilvl w:val="0"/>
+                <w:numId w:val="21"/>
+              </w:numPr>
+              <w:rPr>
+                <w:rFonts w:ascii="Arial" w:hAnsi="Arial" w:cs="Arial"/>
+              </w:rPr>
+            </w:pPr>
+            <w:r>
+              <w:rPr>
+                <w:rFonts w:ascii="Arial" w:hAnsi="Arial" w:cs="Arial"/>
+              </w:rPr>
+              <w:t>Aggiunti metodi di pulizia di codice (</w:t>
+            </w:r>
+            <w:proofErr w:type="spellStart"/>
+            <w:r>
+              <w:rPr>
+                <w:rFonts w:ascii="Arial" w:hAnsi="Arial" w:cs="Arial"/>
+              </w:rPr>
+              <w:t>CanBeDirezione</w:t>
+            </w:r>
+            <w:proofErr w:type="spellEnd"/>
+            <w:r>
+              <w:rPr>
+                <w:rFonts w:ascii="Arial" w:hAnsi="Arial" w:cs="Arial"/>
+              </w:rPr>
+              <w:t xml:space="preserve"> + </w:t>
+            </w:r>
+            <w:r>
+              <w:rPr>
+                <w:rFonts w:ascii="Arial" w:hAnsi="Arial" w:cs="Arial"/>
+              </w:rPr>
+              <w:t>InsertDirezioneWord</w:t>
+            </w:r>
             <w:bookmarkStart w:id="3" w:name="_GoBack"/>
             <w:bookmarkEnd w:id="3"/>
+            <w:r>
+              <w:rPr>
+                <w:rFonts w:ascii="Arial" w:hAnsi="Arial" w:cs="Arial"/>
+              </w:rPr>
+              <w:t>)</w:t>
+            </w:r>
           </w:p>
         </w:tc>
       </w:tr>
@@ -746,7 +798,14 @@
               <w:rPr>
                 <w:rFonts w:ascii="Arial" w:hAnsi="Arial" w:cs="Arial"/>
               </w:rPr>
-              <w:t xml:space="preserve">All’inizio ho provato con un random ma non funzionava bene e molte lettere uscivano sempre uguali, quindi ho provato a cercare una soluzione migliore e ho trovato che, usando </w:t>
+              <w:t xml:space="preserve">All’inizio ho provato con un random ma non funzionava bene e molte lettere uscivano sempre uguali, quindi ho provato a cercare una soluzione migliore e ho trovato che, </w:t>
+            </w:r>
+            <w:r>
+              <w:rPr>
+                <w:rFonts w:ascii="Arial" w:hAnsi="Arial" w:cs="Arial"/>
+              </w:rPr>
+              <w:lastRenderedPageBreak/>
+              <w:t xml:space="preserve">usando </w:t>
             </w:r>
             <w:proofErr w:type="spellStart"/>
             <w:proofErr w:type="gramStart"/>
@@ -776,7 +835,6 @@
               <w:rPr>
                 <w:rFonts w:ascii="Arial" w:hAnsi="Arial" w:cs="Arial"/>
               </w:rPr>
-              <w:lastRenderedPageBreak/>
               <w:t xml:space="preserve">Ciò mi ha permesso di risparmiare molto codice e fare le lettere casuali </w:t>
             </w:r>
             <w:r>
@@ -976,7 +1034,13 @@
               <w:rPr>
                 <w:rFonts w:ascii="Arial" w:hAnsi="Arial" w:cs="Arial"/>
               </w:rPr>
-              <w:t>Fare in modo che le parole vengano generate nella griglia senza sovrapporsi e generarle in modo randomico</w:t>
+              <w:t xml:space="preserve">Fare in modo che le parole vengano generate nella griglia senza sovrapporsi e generarle </w:t>
+            </w:r>
+            <w:r>
+              <w:rPr>
+                <w:rFonts w:ascii="Arial" w:hAnsi="Arial" w:cs="Arial"/>
+              </w:rPr>
+              <w:t>da un file</w:t>
             </w:r>
           </w:p>
         </w:tc>
@@ -4589,6 +4653,7 @@
     <w:rsid w:val="000E0CC5"/>
     <w:rsid w:val="000F117C"/>
     <w:rsid w:val="001101C0"/>
+    <w:rsid w:val="00127080"/>
     <w:rsid w:val="00127196"/>
     <w:rsid w:val="001A0560"/>
     <w:rsid w:val="001C54F7"/>
@@ -4608,6 +4673,7 @@
     <w:rsid w:val="00357BE2"/>
     <w:rsid w:val="00392F29"/>
     <w:rsid w:val="003B7632"/>
+    <w:rsid w:val="003D1C35"/>
     <w:rsid w:val="003F3BEB"/>
     <w:rsid w:val="003F5C32"/>
     <w:rsid w:val="003F61E7"/>
@@ -5505,7 +5571,7 @@
 </file>
 
 <file path=customXml/itemProps1.xml><?xml version="1.0" encoding="utf-8"?>
-<ds:datastoreItem xmlns:ds="http://schemas.openxmlformats.org/officeDocument/2006/customXml" ds:itemID="{976380B7-8055-43E7-A2CB-6BABDDABFBE3}">
+<ds:datastoreItem xmlns:ds="http://schemas.openxmlformats.org/officeDocument/2006/customXml" ds:itemID="{FE09CB06-0DD9-4C47-B6F9-D7727A8D9354}">
   <ds:schemaRefs>
     <ds:schemaRef ds:uri="http://schemas.openxmlformats.org/officeDocument/2006/bibliography"/>
   </ds:schemaRefs>

</xml_diff>

<commit_message>
Aggiornamento applicativo + Diario
</commit_message>
<xml_diff>
--- a/4_Diari/2023-09-22_nicolò.fadda.docx
+++ b/4_Diari/2023-09-22_nicolò.fadda.docx
@@ -606,14 +606,14 @@
               </w:rPr>
               <w:t xml:space="preserve"> + </w:t>
             </w:r>
+            <w:proofErr w:type="spellStart"/>
             <w:r>
               <w:rPr>
                 <w:rFonts w:ascii="Arial" w:hAnsi="Arial" w:cs="Arial"/>
               </w:rPr>
               <w:t>InsertDirezioneWord</w:t>
             </w:r>
-            <w:bookmarkStart w:id="3" w:name="_GoBack"/>
-            <w:bookmarkEnd w:id="3"/>
+            <w:proofErr w:type="spellEnd"/>
             <w:r>
               <w:rPr>
                 <w:rFonts w:ascii="Arial" w:hAnsi="Arial" w:cs="Arial"/>
@@ -778,6 +778,8 @@
               </w:rPr>
               <w:t>Per l’algoritmo di riempimento casuale non sapevo bene come fare per mettere lettere casuali all’interno della griglia.</w:t>
             </w:r>
+            <w:bookmarkStart w:id="3" w:name="_GoBack"/>
+            <w:bookmarkEnd w:id="3"/>
           </w:p>
           <w:p>
             <w:pPr>
@@ -786,6 +788,28 @@
                 <w:rFonts w:ascii="Arial" w:hAnsi="Arial" w:cs="Arial"/>
               </w:rPr>
             </w:pPr>
+            <w:r>
+              <w:rPr>
+                <w:rFonts w:ascii="Arial" w:hAnsi="Arial" w:cs="Arial"/>
+              </w:rPr>
+              <w:t xml:space="preserve">All’inizio ho provato con un random ma non funzionava bene e molte lettere uscivano sempre uguali, quindi ho provato a cercare una soluzione migliore e ho trovato che, usando </w:t>
+            </w:r>
+            <w:proofErr w:type="spellStart"/>
+            <w:proofErr w:type="gramStart"/>
+            <w:r>
+              <w:rPr>
+                <w:rFonts w:ascii="Arial" w:hAnsi="Arial" w:cs="Arial"/>
+              </w:rPr>
+              <w:t>random.nextInt</w:t>
+            </w:r>
+            <w:proofErr w:type="spellEnd"/>
+            <w:proofErr w:type="gramEnd"/>
+            <w:r>
+              <w:rPr>
+                <w:rFonts w:ascii="Arial" w:hAnsi="Arial" w:cs="Arial"/>
+              </w:rPr>
+              <w:t xml:space="preserve">(26) + ‘A’ posso generare tramite la somma del carattere UNICODE ‘A’ una qualsiasi lettera. </w:t>
+            </w:r>
           </w:p>
           <w:p>
             <w:pPr>
@@ -798,43 +822,7 @@
               <w:rPr>
                 <w:rFonts w:ascii="Arial" w:hAnsi="Arial" w:cs="Arial"/>
               </w:rPr>
-              <w:t xml:space="preserve">All’inizio ho provato con un random ma non funzionava bene e molte lettere uscivano sempre uguali, quindi ho provato a cercare una soluzione migliore e ho trovato che, </w:t>
-            </w:r>
-            <w:r>
-              <w:rPr>
-                <w:rFonts w:ascii="Arial" w:hAnsi="Arial" w:cs="Arial"/>
-              </w:rPr>
               <w:lastRenderedPageBreak/>
-              <w:t xml:space="preserve">usando </w:t>
-            </w:r>
-            <w:proofErr w:type="spellStart"/>
-            <w:proofErr w:type="gramStart"/>
-            <w:r>
-              <w:rPr>
-                <w:rFonts w:ascii="Arial" w:hAnsi="Arial" w:cs="Arial"/>
-              </w:rPr>
-              <w:t>random.nextInt</w:t>
-            </w:r>
-            <w:proofErr w:type="spellEnd"/>
-            <w:proofErr w:type="gramEnd"/>
-            <w:r>
-              <w:rPr>
-                <w:rFonts w:ascii="Arial" w:hAnsi="Arial" w:cs="Arial"/>
-              </w:rPr>
-              <w:t xml:space="preserve">(26) + ‘A’ posso generare tramite la somma del carattere UNICODE ‘A’ una qualsiasi lettera. </w:t>
-            </w:r>
-          </w:p>
-          <w:p>
-            <w:pPr>
-              <w:pStyle w:val="Paragrafoelenco"/>
-              <w:rPr>
-                <w:rFonts w:ascii="Arial" w:hAnsi="Arial" w:cs="Arial"/>
-              </w:rPr>
-            </w:pPr>
-            <w:r>
-              <w:rPr>
-                <w:rFonts w:ascii="Arial" w:hAnsi="Arial" w:cs="Arial"/>
-              </w:rPr>
               <w:t xml:space="preserve">Ciò mi ha permesso di risparmiare molto codice e fare le lettere casuali </w:t>
             </w:r>
             <w:r>
@@ -4765,6 +4753,7 @@
     <w:rsid w:val="00E316BF"/>
     <w:rsid w:val="00E42975"/>
     <w:rsid w:val="00E65056"/>
+    <w:rsid w:val="00E664BA"/>
     <w:rsid w:val="00EA31B1"/>
     <w:rsid w:val="00EB36D6"/>
     <w:rsid w:val="00EC6CCE"/>
@@ -5571,7 +5560,7 @@
 </file>
 
 <file path=customXml/itemProps1.xml><?xml version="1.0" encoding="utf-8"?>
-<ds:datastoreItem xmlns:ds="http://schemas.openxmlformats.org/officeDocument/2006/customXml" ds:itemID="{FE09CB06-0DD9-4C47-B6F9-D7727A8D9354}">
+<ds:datastoreItem xmlns:ds="http://schemas.openxmlformats.org/officeDocument/2006/customXml" ds:itemID="{6F629382-ECA8-4F95-8EFC-4657109FDDE8}">
   <ds:schemaRefs>
     <ds:schemaRef ds:uri="http://schemas.openxmlformats.org/officeDocument/2006/bibliography"/>
   </ds:schemaRefs>

</xml_diff>